<commit_message>
Removed redundant diagram images, updated Planning doc
</commit_message>
<xml_diff>
--- a/Docs/Portfolio Assignment Planning Document.docx
+++ b/Docs/Portfolio Assignment Planning Document.docx
@@ -10,6 +10,7 @@
           <w:docPartUnique/>
         </w:docPartObj>
       </w:sdtPr>
+      <w:sdtEndPr/>
       <w:sdtContent>
         <w:p>
           <w:r>
@@ -356,6 +357,7 @@
                                   <w:dataBinding w:prefixMappings="xmlns:ns0='http://purl.org/dc/elements/1.1/' xmlns:ns1='http://schemas.openxmlformats.org/package/2006/metadata/core-properties' " w:xpath="/ns1:coreProperties[1]/ns0:creator[1]" w:storeItemID="{6C3C8BC8-F283-45AE-878A-BAB7291924A1}"/>
                                   <w:text/>
                                 </w:sdtPr>
+                                <w:sdtEndPr/>
                                 <w:sdtContent>
                                   <w:p>
                                     <w:pPr>
@@ -401,6 +403,7 @@
                                     <w:dataBinding w:prefixMappings="xmlns:ns0='http://schemas.microsoft.com/office/2006/coverPageProps' " w:xpath="/ns0:CoverPageProperties[1]/ns0:CompanyEmail[1]" w:storeItemID="{55AF091B-3C7A-41E3-B477-F2FDAA23CFDA}"/>
                                     <w:text/>
                                   </w:sdtPr>
+                                  <w:sdtEndPr/>
                                   <w:sdtContent>
                                     <w:r>
                                       <w:rPr>
@@ -455,6 +458,7 @@
                             <w:dataBinding w:prefixMappings="xmlns:ns0='http://purl.org/dc/elements/1.1/' xmlns:ns1='http://schemas.openxmlformats.org/package/2006/metadata/core-properties' " w:xpath="/ns1:coreProperties[1]/ns0:creator[1]" w:storeItemID="{6C3C8BC8-F283-45AE-878A-BAB7291924A1}"/>
                             <w:text/>
                           </w:sdtPr>
+                          <w:sdtEndPr/>
                           <w:sdtContent>
                             <w:p>
                               <w:pPr>
@@ -500,6 +504,7 @@
                               <w:dataBinding w:prefixMappings="xmlns:ns0='http://schemas.microsoft.com/office/2006/coverPageProps' " w:xpath="/ns0:CoverPageProperties[1]/ns0:CompanyEmail[1]" w:storeItemID="{55AF091B-3C7A-41E3-B477-F2FDAA23CFDA}"/>
                               <w:text/>
                             </w:sdtPr>
+                            <w:sdtEndPr/>
                             <w:sdtContent>
                               <w:r>
                                 <w:rPr>
@@ -637,6 +642,7 @@
                                   <w:dataBinding w:prefixMappings="xmlns:ns0='http://purl.org/dc/elements/1.1/' xmlns:ns1='http://schemas.openxmlformats.org/package/2006/metadata/core-properties' " w:xpath="/ns1:coreProperties[1]/ns0:subject[1]" w:storeItemID="{6C3C8BC8-F283-45AE-878A-BAB7291924A1}"/>
                                   <w:text/>
                                 </w:sdtPr>
+                                <w:sdtEndPr/>
                                 <w:sdtContent>
                                   <w:p>
                                     <w:pPr>
@@ -738,6 +744,7 @@
                             <w:dataBinding w:prefixMappings="xmlns:ns0='http://purl.org/dc/elements/1.1/' xmlns:ns1='http://schemas.openxmlformats.org/package/2006/metadata/core-properties' " w:xpath="/ns1:coreProperties[1]/ns0:subject[1]" w:storeItemID="{6C3C8BC8-F283-45AE-878A-BAB7291924A1}"/>
                             <w:text/>
                           </w:sdtPr>
+                          <w:sdtEndPr/>
                           <w:sdtContent>
                             <w:p>
                               <w:pPr>
@@ -778,6 +785,13 @@
     </w:sdt>
     <w:sdt>
       <w:sdtPr>
+        <w:rPr>
+          <w:rFonts w:asciiTheme="minorHAnsi" w:eastAsiaTheme="minorHAnsi" w:hAnsiTheme="minorHAnsi" w:cstheme="minorBidi"/>
+          <w:color w:val="auto"/>
+          <w:sz w:val="22"/>
+          <w:szCs w:val="22"/>
+          <w:lang w:val="en-CA"/>
+        </w:rPr>
         <w:id w:val="1404802131"/>
         <w:docPartObj>
           <w:docPartGallery w:val="Table of Contents"/>
@@ -786,14 +800,9 @@
       </w:sdtPr>
       <w:sdtEndPr>
         <w:rPr>
-          <w:rFonts w:asciiTheme="minorHAnsi" w:eastAsiaTheme="minorHAnsi" w:hAnsiTheme="minorHAnsi" w:cstheme="minorBidi"/>
           <w:b/>
           <w:bCs/>
           <w:noProof/>
-          <w:color w:val="auto"/>
-          <w:sz w:val="22"/>
-          <w:szCs w:val="22"/>
-          <w:lang w:val="en-CA"/>
         </w:rPr>
       </w:sdtEndPr>
       <w:sdtContent>
@@ -806,6 +815,15 @@
           </w:r>
         </w:p>
         <w:p>
+          <w:pPr>
+            <w:pStyle w:val="TOC1"/>
+            <w:tabs>
+              <w:tab w:val="right" w:leader="dot" w:pos="10790"/>
+            </w:tabs>
+            <w:rPr>
+              <w:noProof/>
+            </w:rPr>
+          </w:pPr>
           <w:r>
             <w:fldChar w:fldCharType="begin"/>
           </w:r>
@@ -815,15 +833,881 @@
           <w:r>
             <w:fldChar w:fldCharType="separate"/>
           </w:r>
-          <w:r>
+          <w:hyperlink w:anchor="_Toc57369212" w:history="1">
+            <w:r>
+              <w:rPr>
+                <w:rStyle w:val="Hyperlink"/>
+                <w:noProof/>
+              </w:rPr>
+              <w:t>Project Description</w:t>
+            </w:r>
+            <w:r>
+              <w:rPr>
+                <w:noProof/>
+                <w:webHidden/>
+              </w:rPr>
+              <w:tab/>
+            </w:r>
+            <w:r>
+              <w:rPr>
+                <w:noProof/>
+                <w:webHidden/>
+              </w:rPr>
+              <w:fldChar w:fldCharType="begin"/>
+            </w:r>
+            <w:r>
+              <w:rPr>
+                <w:noProof/>
+                <w:webHidden/>
+              </w:rPr>
+              <w:instrText xml:space="preserve"> PAGEREF _Toc57369212 \h </w:instrText>
+            </w:r>
+            <w:r>
+              <w:rPr>
+                <w:noProof/>
+                <w:webHidden/>
+              </w:rPr>
+            </w:r>
+            <w:r>
+              <w:rPr>
+                <w:noProof/>
+                <w:webHidden/>
+              </w:rPr>
+              <w:fldChar w:fldCharType="separate"/>
+            </w:r>
+            <w:r>
+              <w:rPr>
+                <w:noProof/>
+                <w:webHidden/>
+              </w:rPr>
+              <w:t>2</w:t>
+            </w:r>
+            <w:r>
+              <w:rPr>
+                <w:noProof/>
+                <w:webHidden/>
+              </w:rPr>
+              <w:fldChar w:fldCharType="end"/>
+            </w:r>
+          </w:hyperlink>
+        </w:p>
+        <w:p>
+          <w:pPr>
+            <w:pStyle w:val="TOC1"/>
+            <w:tabs>
+              <w:tab w:val="right" w:leader="dot" w:pos="10790"/>
+            </w:tabs>
             <w:rPr>
-              <w:b/>
-              <w:bCs/>
               <w:noProof/>
-              <w:lang w:val="en-US"/>
             </w:rPr>
-            <w:t>No table of contents entries found.</w:t>
-          </w:r>
+          </w:pPr>
+          <w:hyperlink w:anchor="_Toc57369213" w:history="1">
+            <w:r>
+              <w:rPr>
+                <w:rStyle w:val="Hyperlink"/>
+                <w:noProof/>
+              </w:rPr>
+              <w:t>Project Functionality</w:t>
+            </w:r>
+            <w:r>
+              <w:rPr>
+                <w:noProof/>
+                <w:webHidden/>
+              </w:rPr>
+              <w:tab/>
+            </w:r>
+            <w:r>
+              <w:rPr>
+                <w:noProof/>
+                <w:webHidden/>
+              </w:rPr>
+              <w:fldChar w:fldCharType="begin"/>
+            </w:r>
+            <w:r>
+              <w:rPr>
+                <w:noProof/>
+                <w:webHidden/>
+              </w:rPr>
+              <w:instrText xml:space="preserve"> PAGEREF _Toc57369213 \h </w:instrText>
+            </w:r>
+            <w:r>
+              <w:rPr>
+                <w:noProof/>
+                <w:webHidden/>
+              </w:rPr>
+            </w:r>
+            <w:r>
+              <w:rPr>
+                <w:noProof/>
+                <w:webHidden/>
+              </w:rPr>
+              <w:fldChar w:fldCharType="separate"/>
+            </w:r>
+            <w:r>
+              <w:rPr>
+                <w:noProof/>
+                <w:webHidden/>
+              </w:rPr>
+              <w:t>2</w:t>
+            </w:r>
+            <w:r>
+              <w:rPr>
+                <w:noProof/>
+                <w:webHidden/>
+              </w:rPr>
+              <w:fldChar w:fldCharType="end"/>
+            </w:r>
+          </w:hyperlink>
+        </w:p>
+        <w:p>
+          <w:pPr>
+            <w:pStyle w:val="TOC2"/>
+            <w:tabs>
+              <w:tab w:val="right" w:leader="dot" w:pos="10790"/>
+            </w:tabs>
+            <w:rPr>
+              <w:noProof/>
+            </w:rPr>
+          </w:pPr>
+          <w:hyperlink w:anchor="_Toc57369214" w:history="1">
+            <w:r>
+              <w:rPr>
+                <w:rStyle w:val="Hyperlink"/>
+                <w:noProof/>
+              </w:rPr>
+              <w:t>Features</w:t>
+            </w:r>
+            <w:r>
+              <w:rPr>
+                <w:noProof/>
+                <w:webHidden/>
+              </w:rPr>
+              <w:tab/>
+            </w:r>
+            <w:r>
+              <w:rPr>
+                <w:noProof/>
+                <w:webHidden/>
+              </w:rPr>
+              <w:fldChar w:fldCharType="begin"/>
+            </w:r>
+            <w:r>
+              <w:rPr>
+                <w:noProof/>
+                <w:webHidden/>
+              </w:rPr>
+              <w:instrText xml:space="preserve"> PAGEREF _Toc57369214 \h </w:instrText>
+            </w:r>
+            <w:r>
+              <w:rPr>
+                <w:noProof/>
+                <w:webHidden/>
+              </w:rPr>
+            </w:r>
+            <w:r>
+              <w:rPr>
+                <w:noProof/>
+                <w:webHidden/>
+              </w:rPr>
+              <w:fldChar w:fldCharType="separate"/>
+            </w:r>
+            <w:r>
+              <w:rPr>
+                <w:noProof/>
+                <w:webHidden/>
+              </w:rPr>
+              <w:t>2</w:t>
+            </w:r>
+            <w:r>
+              <w:rPr>
+                <w:noProof/>
+                <w:webHidden/>
+              </w:rPr>
+              <w:fldChar w:fldCharType="end"/>
+            </w:r>
+          </w:hyperlink>
+        </w:p>
+        <w:p>
+          <w:pPr>
+            <w:pStyle w:val="TOC2"/>
+            <w:tabs>
+              <w:tab w:val="right" w:leader="dot" w:pos="10790"/>
+            </w:tabs>
+            <w:rPr>
+              <w:noProof/>
+            </w:rPr>
+          </w:pPr>
+          <w:hyperlink w:anchor="_Toc57369215" w:history="1">
+            <w:r>
+              <w:rPr>
+                <w:rStyle w:val="Hyperlink"/>
+                <w:noProof/>
+              </w:rPr>
+              <w:t>Frameworks</w:t>
+            </w:r>
+            <w:r>
+              <w:rPr>
+                <w:noProof/>
+                <w:webHidden/>
+              </w:rPr>
+              <w:tab/>
+            </w:r>
+            <w:r>
+              <w:rPr>
+                <w:noProof/>
+                <w:webHidden/>
+              </w:rPr>
+              <w:fldChar w:fldCharType="begin"/>
+            </w:r>
+            <w:r>
+              <w:rPr>
+                <w:noProof/>
+                <w:webHidden/>
+              </w:rPr>
+              <w:instrText xml:space="preserve"> PAGEREF _Toc57369215 \h </w:instrText>
+            </w:r>
+            <w:r>
+              <w:rPr>
+                <w:noProof/>
+                <w:webHidden/>
+              </w:rPr>
+            </w:r>
+            <w:r>
+              <w:rPr>
+                <w:noProof/>
+                <w:webHidden/>
+              </w:rPr>
+              <w:fldChar w:fldCharType="separate"/>
+            </w:r>
+            <w:r>
+              <w:rPr>
+                <w:noProof/>
+                <w:webHidden/>
+              </w:rPr>
+              <w:t>2</w:t>
+            </w:r>
+            <w:r>
+              <w:rPr>
+                <w:noProof/>
+                <w:webHidden/>
+              </w:rPr>
+              <w:fldChar w:fldCharType="end"/>
+            </w:r>
+          </w:hyperlink>
+        </w:p>
+        <w:p>
+          <w:pPr>
+            <w:pStyle w:val="TOC2"/>
+            <w:tabs>
+              <w:tab w:val="right" w:leader="dot" w:pos="10790"/>
+            </w:tabs>
+            <w:rPr>
+              <w:noProof/>
+            </w:rPr>
+          </w:pPr>
+          <w:hyperlink w:anchor="_Toc57369216" w:history="1">
+            <w:r>
+              <w:rPr>
+                <w:rStyle w:val="Hyperlink"/>
+                <w:noProof/>
+              </w:rPr>
+              <w:t>Data Persistence</w:t>
+            </w:r>
+            <w:r>
+              <w:rPr>
+                <w:noProof/>
+                <w:webHidden/>
+              </w:rPr>
+              <w:tab/>
+            </w:r>
+            <w:r>
+              <w:rPr>
+                <w:noProof/>
+                <w:webHidden/>
+              </w:rPr>
+              <w:fldChar w:fldCharType="begin"/>
+            </w:r>
+            <w:r>
+              <w:rPr>
+                <w:noProof/>
+                <w:webHidden/>
+              </w:rPr>
+              <w:instrText xml:space="preserve"> PAGEREF _Toc57369216 \h </w:instrText>
+            </w:r>
+            <w:r>
+              <w:rPr>
+                <w:noProof/>
+                <w:webHidden/>
+              </w:rPr>
+            </w:r>
+            <w:r>
+              <w:rPr>
+                <w:noProof/>
+                <w:webHidden/>
+              </w:rPr>
+              <w:fldChar w:fldCharType="separate"/>
+            </w:r>
+            <w:r>
+              <w:rPr>
+                <w:noProof/>
+                <w:webHidden/>
+              </w:rPr>
+              <w:t>2</w:t>
+            </w:r>
+            <w:r>
+              <w:rPr>
+                <w:noProof/>
+                <w:webHidden/>
+              </w:rPr>
+              <w:fldChar w:fldCharType="end"/>
+            </w:r>
+          </w:hyperlink>
+        </w:p>
+        <w:p>
+          <w:pPr>
+            <w:pStyle w:val="TOC3"/>
+            <w:tabs>
+              <w:tab w:val="right" w:leader="dot" w:pos="10790"/>
+            </w:tabs>
+            <w:rPr>
+              <w:noProof/>
+            </w:rPr>
+          </w:pPr>
+          <w:hyperlink w:anchor="_Toc57369217" w:history="1">
+            <w:r>
+              <w:rPr>
+                <w:rStyle w:val="Hyperlink"/>
+                <w:noProof/>
+              </w:rPr>
+              <w:t>Simple Data Structure</w:t>
+            </w:r>
+            <w:r>
+              <w:rPr>
+                <w:noProof/>
+                <w:webHidden/>
+              </w:rPr>
+              <w:tab/>
+            </w:r>
+            <w:r>
+              <w:rPr>
+                <w:noProof/>
+                <w:webHidden/>
+              </w:rPr>
+              <w:fldChar w:fldCharType="begin"/>
+            </w:r>
+            <w:r>
+              <w:rPr>
+                <w:noProof/>
+                <w:webHidden/>
+              </w:rPr>
+              <w:instrText xml:space="preserve"> PAGEREF _Toc57369217 \h </w:instrText>
+            </w:r>
+            <w:r>
+              <w:rPr>
+                <w:noProof/>
+                <w:webHidden/>
+              </w:rPr>
+            </w:r>
+            <w:r>
+              <w:rPr>
+                <w:noProof/>
+                <w:webHidden/>
+              </w:rPr>
+              <w:fldChar w:fldCharType="separate"/>
+            </w:r>
+            <w:r>
+              <w:rPr>
+                <w:noProof/>
+                <w:webHidden/>
+              </w:rPr>
+              <w:t>3</w:t>
+            </w:r>
+            <w:r>
+              <w:rPr>
+                <w:noProof/>
+                <w:webHidden/>
+              </w:rPr>
+              <w:fldChar w:fldCharType="end"/>
+            </w:r>
+          </w:hyperlink>
+        </w:p>
+        <w:p>
+          <w:pPr>
+            <w:pStyle w:val="TOC3"/>
+            <w:tabs>
+              <w:tab w:val="right" w:leader="dot" w:pos="10790"/>
+            </w:tabs>
+            <w:rPr>
+              <w:noProof/>
+            </w:rPr>
+          </w:pPr>
+          <w:hyperlink w:anchor="_Toc57369218" w:history="1">
+            <w:r>
+              <w:rPr>
+                <w:rStyle w:val="Hyperlink"/>
+                <w:noProof/>
+              </w:rPr>
+              <w:t>SQLite3 Quirks</w:t>
+            </w:r>
+            <w:r>
+              <w:rPr>
+                <w:noProof/>
+                <w:webHidden/>
+              </w:rPr>
+              <w:tab/>
+            </w:r>
+            <w:r>
+              <w:rPr>
+                <w:noProof/>
+                <w:webHidden/>
+              </w:rPr>
+              <w:fldChar w:fldCharType="begin"/>
+            </w:r>
+            <w:r>
+              <w:rPr>
+                <w:noProof/>
+                <w:webHidden/>
+              </w:rPr>
+              <w:instrText xml:space="preserve"> PAGEREF _Toc57369218 \h </w:instrText>
+            </w:r>
+            <w:r>
+              <w:rPr>
+                <w:noProof/>
+                <w:webHidden/>
+              </w:rPr>
+            </w:r>
+            <w:r>
+              <w:rPr>
+                <w:noProof/>
+                <w:webHidden/>
+              </w:rPr>
+              <w:fldChar w:fldCharType="separate"/>
+            </w:r>
+            <w:r>
+              <w:rPr>
+                <w:noProof/>
+                <w:webHidden/>
+              </w:rPr>
+              <w:t>3</w:t>
+            </w:r>
+            <w:r>
+              <w:rPr>
+                <w:noProof/>
+                <w:webHidden/>
+              </w:rPr>
+              <w:fldChar w:fldCharType="end"/>
+            </w:r>
+          </w:hyperlink>
+        </w:p>
+        <w:p>
+          <w:pPr>
+            <w:pStyle w:val="TOC3"/>
+            <w:tabs>
+              <w:tab w:val="right" w:leader="dot" w:pos="10790"/>
+            </w:tabs>
+            <w:rPr>
+              <w:noProof/>
+            </w:rPr>
+          </w:pPr>
+          <w:hyperlink w:anchor="_Toc57369219" w:history="1">
+            <w:r>
+              <w:rPr>
+                <w:rStyle w:val="Hyperlink"/>
+                <w:noProof/>
+              </w:rPr>
+              <w:t>Data Sharing</w:t>
+            </w:r>
+            <w:r>
+              <w:rPr>
+                <w:noProof/>
+                <w:webHidden/>
+              </w:rPr>
+              <w:tab/>
+            </w:r>
+            <w:r>
+              <w:rPr>
+                <w:noProof/>
+                <w:webHidden/>
+              </w:rPr>
+              <w:fldChar w:fldCharType="begin"/>
+            </w:r>
+            <w:r>
+              <w:rPr>
+                <w:noProof/>
+                <w:webHidden/>
+              </w:rPr>
+              <w:instrText xml:space="preserve"> PAGEREF _Toc57369219 \h </w:instrText>
+            </w:r>
+            <w:r>
+              <w:rPr>
+                <w:noProof/>
+                <w:webHidden/>
+              </w:rPr>
+            </w:r>
+            <w:r>
+              <w:rPr>
+                <w:noProof/>
+                <w:webHidden/>
+              </w:rPr>
+              <w:fldChar w:fldCharType="separate"/>
+            </w:r>
+            <w:r>
+              <w:rPr>
+                <w:noProof/>
+                <w:webHidden/>
+              </w:rPr>
+              <w:t>3</w:t>
+            </w:r>
+            <w:r>
+              <w:rPr>
+                <w:noProof/>
+                <w:webHidden/>
+              </w:rPr>
+              <w:fldChar w:fldCharType="end"/>
+            </w:r>
+          </w:hyperlink>
+        </w:p>
+        <w:p>
+          <w:pPr>
+            <w:pStyle w:val="TOC1"/>
+            <w:tabs>
+              <w:tab w:val="right" w:leader="dot" w:pos="10790"/>
+            </w:tabs>
+            <w:rPr>
+              <w:noProof/>
+            </w:rPr>
+          </w:pPr>
+          <w:hyperlink w:anchor="_Toc57369220" w:history="1">
+            <w:r>
+              <w:rPr>
+                <w:rStyle w:val="Hyperlink"/>
+                <w:noProof/>
+              </w:rPr>
+              <w:t>Wireframes</w:t>
+            </w:r>
+            <w:r>
+              <w:rPr>
+                <w:noProof/>
+                <w:webHidden/>
+              </w:rPr>
+              <w:tab/>
+            </w:r>
+            <w:r>
+              <w:rPr>
+                <w:noProof/>
+                <w:webHidden/>
+              </w:rPr>
+              <w:fldChar w:fldCharType="begin"/>
+            </w:r>
+            <w:r>
+              <w:rPr>
+                <w:noProof/>
+                <w:webHidden/>
+              </w:rPr>
+              <w:instrText xml:space="preserve"> PAGEREF _Toc57369220 \h </w:instrText>
+            </w:r>
+            <w:r>
+              <w:rPr>
+                <w:noProof/>
+                <w:webHidden/>
+              </w:rPr>
+            </w:r>
+            <w:r>
+              <w:rPr>
+                <w:noProof/>
+                <w:webHidden/>
+              </w:rPr>
+              <w:fldChar w:fldCharType="separate"/>
+            </w:r>
+            <w:r>
+              <w:rPr>
+                <w:noProof/>
+                <w:webHidden/>
+              </w:rPr>
+              <w:t>3</w:t>
+            </w:r>
+            <w:r>
+              <w:rPr>
+                <w:noProof/>
+                <w:webHidden/>
+              </w:rPr>
+              <w:fldChar w:fldCharType="end"/>
+            </w:r>
+          </w:hyperlink>
+        </w:p>
+        <w:p>
+          <w:pPr>
+            <w:pStyle w:val="TOC2"/>
+            <w:tabs>
+              <w:tab w:val="right" w:leader="dot" w:pos="10790"/>
+            </w:tabs>
+            <w:rPr>
+              <w:noProof/>
+            </w:rPr>
+          </w:pPr>
+          <w:hyperlink w:anchor="_Toc57369221" w:history="1">
+            <w:r>
+              <w:rPr>
+                <w:rStyle w:val="Hyperlink"/>
+                <w:noProof/>
+              </w:rPr>
+              <w:t>Main View</w:t>
+            </w:r>
+            <w:r>
+              <w:rPr>
+                <w:noProof/>
+                <w:webHidden/>
+              </w:rPr>
+              <w:tab/>
+            </w:r>
+            <w:r>
+              <w:rPr>
+                <w:noProof/>
+                <w:webHidden/>
+              </w:rPr>
+              <w:fldChar w:fldCharType="begin"/>
+            </w:r>
+            <w:r>
+              <w:rPr>
+                <w:noProof/>
+                <w:webHidden/>
+              </w:rPr>
+              <w:instrText xml:space="preserve"> PAGEREF _Toc57369221 \h </w:instrText>
+            </w:r>
+            <w:r>
+              <w:rPr>
+                <w:noProof/>
+                <w:webHidden/>
+              </w:rPr>
+            </w:r>
+            <w:r>
+              <w:rPr>
+                <w:noProof/>
+                <w:webHidden/>
+              </w:rPr>
+              <w:fldChar w:fldCharType="separate"/>
+            </w:r>
+            <w:r>
+              <w:rPr>
+                <w:noProof/>
+                <w:webHidden/>
+              </w:rPr>
+              <w:t>4</w:t>
+            </w:r>
+            <w:r>
+              <w:rPr>
+                <w:noProof/>
+                <w:webHidden/>
+              </w:rPr>
+              <w:fldChar w:fldCharType="end"/>
+            </w:r>
+          </w:hyperlink>
+        </w:p>
+        <w:p>
+          <w:pPr>
+            <w:pStyle w:val="TOC2"/>
+            <w:tabs>
+              <w:tab w:val="right" w:leader="dot" w:pos="10790"/>
+            </w:tabs>
+            <w:rPr>
+              <w:noProof/>
+            </w:rPr>
+          </w:pPr>
+          <w:hyperlink w:anchor="_Toc57369222" w:history="1">
+            <w:r>
+              <w:rPr>
+                <w:rStyle w:val="Hyperlink"/>
+                <w:noProof/>
+              </w:rPr>
+              <w:t>Spell Card</w:t>
+            </w:r>
+            <w:r>
+              <w:rPr>
+                <w:noProof/>
+                <w:webHidden/>
+              </w:rPr>
+              <w:tab/>
+            </w:r>
+            <w:r>
+              <w:rPr>
+                <w:noProof/>
+                <w:webHidden/>
+              </w:rPr>
+              <w:fldChar w:fldCharType="begin"/>
+            </w:r>
+            <w:r>
+              <w:rPr>
+                <w:noProof/>
+                <w:webHidden/>
+              </w:rPr>
+              <w:instrText xml:space="preserve"> PAGEREF _Toc57369222 \h </w:instrText>
+            </w:r>
+            <w:r>
+              <w:rPr>
+                <w:noProof/>
+                <w:webHidden/>
+              </w:rPr>
+            </w:r>
+            <w:r>
+              <w:rPr>
+                <w:noProof/>
+                <w:webHidden/>
+              </w:rPr>
+              <w:fldChar w:fldCharType="separate"/>
+            </w:r>
+            <w:r>
+              <w:rPr>
+                <w:noProof/>
+                <w:webHidden/>
+              </w:rPr>
+              <w:t>5</w:t>
+            </w:r>
+            <w:r>
+              <w:rPr>
+                <w:noProof/>
+                <w:webHidden/>
+              </w:rPr>
+              <w:fldChar w:fldCharType="end"/>
+            </w:r>
+          </w:hyperlink>
+        </w:p>
+        <w:p>
+          <w:pPr>
+            <w:pStyle w:val="TOC2"/>
+            <w:tabs>
+              <w:tab w:val="right" w:leader="dot" w:pos="10790"/>
+            </w:tabs>
+            <w:rPr>
+              <w:noProof/>
+            </w:rPr>
+          </w:pPr>
+          <w:hyperlink w:anchor="_Toc57369223" w:history="1">
+            <w:r>
+              <w:rPr>
+                <w:rStyle w:val="Hyperlink"/>
+                <w:noProof/>
+              </w:rPr>
+              <w:t>Add Component</w:t>
+            </w:r>
+            <w:r>
+              <w:rPr>
+                <w:noProof/>
+                <w:webHidden/>
+              </w:rPr>
+              <w:tab/>
+            </w:r>
+            <w:r>
+              <w:rPr>
+                <w:noProof/>
+                <w:webHidden/>
+              </w:rPr>
+              <w:fldChar w:fldCharType="begin"/>
+            </w:r>
+            <w:r>
+              <w:rPr>
+                <w:noProof/>
+                <w:webHidden/>
+              </w:rPr>
+              <w:instrText xml:space="preserve"> PAGEREF _Toc57369223 \h </w:instrText>
+            </w:r>
+            <w:r>
+              <w:rPr>
+                <w:noProof/>
+                <w:webHidden/>
+              </w:rPr>
+            </w:r>
+            <w:r>
+              <w:rPr>
+                <w:noProof/>
+                <w:webHidden/>
+              </w:rPr>
+              <w:fldChar w:fldCharType="separate"/>
+            </w:r>
+            <w:r>
+              <w:rPr>
+                <w:noProof/>
+                <w:webHidden/>
+              </w:rPr>
+              <w:t>6</w:t>
+            </w:r>
+            <w:r>
+              <w:rPr>
+                <w:noProof/>
+                <w:webHidden/>
+              </w:rPr>
+              <w:fldChar w:fldCharType="end"/>
+            </w:r>
+          </w:hyperlink>
+        </w:p>
+        <w:p>
+          <w:pPr>
+            <w:pStyle w:val="TOC1"/>
+            <w:tabs>
+              <w:tab w:val="right" w:leader="dot" w:pos="10790"/>
+            </w:tabs>
+            <w:rPr>
+              <w:noProof/>
+            </w:rPr>
+          </w:pPr>
+          <w:hyperlink w:anchor="_Toc57369224" w:history="1">
+            <w:r>
+              <w:rPr>
+                <w:rStyle w:val="Hyperlink"/>
+                <w:noProof/>
+              </w:rPr>
+              <w:t>Repository</w:t>
+            </w:r>
+            <w:r>
+              <w:rPr>
+                <w:noProof/>
+                <w:webHidden/>
+              </w:rPr>
+              <w:tab/>
+            </w:r>
+            <w:r>
+              <w:rPr>
+                <w:noProof/>
+                <w:webHidden/>
+              </w:rPr>
+              <w:fldChar w:fldCharType="begin"/>
+            </w:r>
+            <w:r>
+              <w:rPr>
+                <w:noProof/>
+                <w:webHidden/>
+              </w:rPr>
+              <w:instrText xml:space="preserve"> PAGEREF _Toc57369224 \h </w:instrText>
+            </w:r>
+            <w:r>
+              <w:rPr>
+                <w:noProof/>
+                <w:webHidden/>
+              </w:rPr>
+            </w:r>
+            <w:r>
+              <w:rPr>
+                <w:noProof/>
+                <w:webHidden/>
+              </w:rPr>
+              <w:fldChar w:fldCharType="separate"/>
+            </w:r>
+            <w:r>
+              <w:rPr>
+                <w:noProof/>
+                <w:webHidden/>
+              </w:rPr>
+              <w:t>6</w:t>
+            </w:r>
+            <w:r>
+              <w:rPr>
+                <w:noProof/>
+                <w:webHidden/>
+              </w:rPr>
+              <w:fldChar w:fldCharType="end"/>
+            </w:r>
+          </w:hyperlink>
+        </w:p>
+        <w:p>
           <w:r>
             <w:rPr>
               <w:b/>
@@ -845,22 +1729,16 @@
       <w:pPr>
         <w:pStyle w:val="Heading1"/>
       </w:pPr>
+      <w:bookmarkStart w:id="0" w:name="_Toc57369212"/>
       <w:r>
         <w:lastRenderedPageBreak/>
         <w:t>Project Description</w:t>
       </w:r>
-    </w:p>
-    <w:p>
-      <w:r>
-        <w:t xml:space="preserve">Throughout the year, we have learned how to create native apps using web technologies, using the </w:t>
-      </w:r>
-      <w:proofErr w:type="spellStart"/>
-      <w:r>
-        <w:t>NodeJs</w:t>
-      </w:r>
-      <w:proofErr w:type="spellEnd"/>
-      <w:r>
-        <w:t xml:space="preserve"> package Electron. During this time, I created an app that allows a user to store spell descriptions in a database, retrieve them, and modify them when needed. While the project is functionally complete, the user interface could be considered novel. </w:t>
+      <w:bookmarkEnd w:id="0"/>
+    </w:p>
+    <w:p>
+      <w:r>
+        <w:t xml:space="preserve">Throughout the year, we have learned how to create native apps using web technologies, using the NodeJs package Electron. During this time, I created an app that allows a user to store spell descriptions in a database, retrieve them, and modify them when needed. While the project is functionally complete, the user interface could be considered novel. </w:t>
       </w:r>
     </w:p>
     <w:p>
@@ -878,17 +1756,21 @@
       <w:pPr>
         <w:pStyle w:val="Heading1"/>
       </w:pPr>
+      <w:bookmarkStart w:id="1" w:name="_Toc57369213"/>
       <w:r>
         <w:t>Project Functionality</w:t>
       </w:r>
+      <w:bookmarkEnd w:id="1"/>
     </w:p>
     <w:p>
       <w:pPr>
         <w:pStyle w:val="Heading2"/>
       </w:pPr>
+      <w:bookmarkStart w:id="2" w:name="_Toc57369214"/>
       <w:r>
         <w:t>Features</w:t>
       </w:r>
+      <w:bookmarkEnd w:id="2"/>
     </w:p>
     <w:p>
       <w:r>
@@ -908,10 +1790,7 @@
         <w:ind w:left="426"/>
       </w:pPr>
       <w:r>
-        <w:t xml:space="preserve">Store spells entered by the user. </w:t>
-      </w:r>
-      <w:r>
-        <w:t>Spells have he following data associated with them:</w:t>
+        <w:t>Store spells entered by the user. Spells have he following data associated with them:</w:t>
       </w:r>
     </w:p>
     <w:p>
@@ -1092,9 +1971,11 @@
       <w:pPr>
         <w:pStyle w:val="Heading2"/>
       </w:pPr>
+      <w:bookmarkStart w:id="3" w:name="_Toc57369215"/>
       <w:r>
         <w:t>Frameworks</w:t>
       </w:r>
+      <w:bookmarkEnd w:id="3"/>
     </w:p>
     <w:p>
       <w:r>
@@ -1108,19 +1989,7 @@
     </w:p>
     <w:p>
       <w:r>
-        <w:t xml:space="preserve">React and </w:t>
-      </w:r>
-      <w:r>
-        <w:t>React</w:t>
-      </w:r>
-      <w:r>
-        <w:t xml:space="preserve"> </w:t>
-      </w:r>
-      <w:r>
-        <w:t>Router</w:t>
-      </w:r>
-      <w:r>
-        <w:t xml:space="preserve"> – Technology to make Sigle Page Applications. Includes its own component system for updating content on the screen. Will be using this as primary UI framework, controlling what pages are displayed on the page via routes.</w:t>
+        <w:t>React and React Router – Technology to make Sigle Page Applications. Includes its own component system for updating content on the screen. Will be using this as primary UI framework, controlling what pages are displayed on the page via routes.</w:t>
       </w:r>
     </w:p>
     <w:p>
@@ -1132,9 +2001,11 @@
       <w:pPr>
         <w:pStyle w:val="Heading2"/>
       </w:pPr>
+      <w:bookmarkStart w:id="4" w:name="_Toc57369216"/>
       <w:r>
         <w:t>Data Persistence</w:t>
       </w:r>
+      <w:bookmarkEnd w:id="4"/>
     </w:p>
     <w:p>
       <w:r>
@@ -1148,10 +2019,12 @@
       <w:pPr>
         <w:pStyle w:val="Heading3"/>
       </w:pPr>
+      <w:bookmarkStart w:id="5" w:name="_Toc57369217"/>
       <w:r>
         <w:lastRenderedPageBreak/>
         <w:t>Simple Data Structure</w:t>
       </w:r>
+      <w:bookmarkEnd w:id="5"/>
     </w:p>
     <w:p>
       <w:r>
@@ -1171,9 +2044,11 @@
       <w:pPr>
         <w:pStyle w:val="Heading3"/>
       </w:pPr>
+      <w:bookmarkStart w:id="6" w:name="_Toc57369218"/>
       <w:r>
         <w:t>SQLite3 Quirks</w:t>
       </w:r>
+      <w:bookmarkEnd w:id="6"/>
     </w:p>
     <w:p>
       <w:r>
@@ -1193,9 +2068,11 @@
       <w:pPr>
         <w:pStyle w:val="Heading3"/>
       </w:pPr>
+      <w:bookmarkStart w:id="7" w:name="_Toc57369219"/>
       <w:r>
         <w:t>Data Sharing</w:t>
       </w:r>
+      <w:bookmarkEnd w:id="7"/>
     </w:p>
     <w:p>
       <w:r>
@@ -1203,6 +2080,235 @@
       </w:r>
     </w:p>
     <w:p/>
+    <w:p>
+      <w:pPr>
+        <w:pStyle w:val="Heading1"/>
+      </w:pPr>
+      <w:bookmarkStart w:id="8" w:name="_Toc57369220"/>
+      <w:r>
+        <w:t>Wireframes</w:t>
+      </w:r>
+      <w:bookmarkEnd w:id="8"/>
+    </w:p>
+    <w:p>
+      <w:r>
+        <w:t xml:space="preserve">These are images exported from the diagrams located in the Diagrams folder. You will need to use </w:t>
+      </w:r>
+      <w:hyperlink r:id="rId9" w:history="1">
+        <w:r>
+          <w:rPr>
+            <w:rStyle w:val="Hyperlink"/>
+          </w:rPr>
+          <w:t>Draw.IO</w:t>
+        </w:r>
+      </w:hyperlink>
+      <w:r>
+        <w:t xml:space="preserve"> to view these diagrams.</w:t>
+      </w:r>
+    </w:p>
+    <w:p>
+      <w:pPr>
+        <w:pStyle w:val="Heading2"/>
+      </w:pPr>
+      <w:bookmarkStart w:id="9" w:name="_Toc57369221"/>
+      <w:r>
+        <w:lastRenderedPageBreak/>
+        <w:t>Main View</w:t>
+      </w:r>
+      <w:bookmarkEnd w:id="9"/>
+    </w:p>
+    <w:p>
+      <w:r>
+        <w:rPr>
+          <w:noProof/>
+        </w:rPr>
+        <w:drawing>
+          <wp:inline distT="0" distB="0" distL="0" distR="0" wp14:anchorId="1F0DCD61" wp14:editId="4385B976">
+            <wp:extent cx="6858000" cy="7280910"/>
+            <wp:effectExtent l="0" t="0" r="0" b="0"/>
+            <wp:docPr id="2" name="Picture 2" descr="Diagram, shape, polygon&#10;&#10;Description automatically generated"/>
+            <wp:cNvGraphicFramePr>
+              <a:graphicFrameLocks xmlns:a="http://schemas.openxmlformats.org/drawingml/2006/main" noChangeAspect="1"/>
+            </wp:cNvGraphicFramePr>
+            <a:graphic xmlns:a="http://schemas.openxmlformats.org/drawingml/2006/main">
+              <a:graphicData uri="http://schemas.openxmlformats.org/drawingml/2006/picture">
+                <pic:pic xmlns:pic="http://schemas.openxmlformats.org/drawingml/2006/picture">
+                  <pic:nvPicPr>
+                    <pic:cNvPr id="2" name="Picture 2" descr="Diagram, shape, polygon&#10;&#10;Description automatically generated"/>
+                    <pic:cNvPicPr/>
+                  </pic:nvPicPr>
+                  <pic:blipFill>
+                    <a:blip r:embed="rId10">
+                      <a:extLst>
+                        <a:ext uri="{28A0092B-C50C-407E-A947-70E740481C1C}">
+                          <a14:useLocalDpi xmlns:a14="http://schemas.microsoft.com/office/drawing/2010/main" val="0"/>
+                        </a:ext>
+                      </a:extLst>
+                    </a:blip>
+                    <a:stretch>
+                      <a:fillRect/>
+                    </a:stretch>
+                  </pic:blipFill>
+                  <pic:spPr>
+                    <a:xfrm>
+                      <a:off x="0" y="0"/>
+                      <a:ext cx="6858000" cy="7280910"/>
+                    </a:xfrm>
+                    <a:prstGeom prst="rect">
+                      <a:avLst/>
+                    </a:prstGeom>
+                  </pic:spPr>
+                </pic:pic>
+              </a:graphicData>
+            </a:graphic>
+          </wp:inline>
+        </w:drawing>
+      </w:r>
+    </w:p>
+    <w:p>
+      <w:pPr>
+        <w:pStyle w:val="Heading2"/>
+      </w:pPr>
+      <w:bookmarkStart w:id="10" w:name="_Toc57369222"/>
+      <w:r>
+        <w:lastRenderedPageBreak/>
+        <w:t>Spell Card</w:t>
+      </w:r>
+      <w:bookmarkEnd w:id="10"/>
+    </w:p>
+    <w:p>
+      <w:r>
+        <w:rPr>
+          <w:noProof/>
+        </w:rPr>
+        <w:drawing>
+          <wp:inline distT="0" distB="0" distL="0" distR="0" wp14:anchorId="37F3D3CC" wp14:editId="69A4C414">
+            <wp:extent cx="6581775" cy="5724525"/>
+            <wp:effectExtent l="0" t="0" r="9525" b="9525"/>
+            <wp:docPr id="3" name="Picture 3" descr="Graphical user interface, diagram, text&#10;&#10;Description automatically generated"/>
+            <wp:cNvGraphicFramePr>
+              <a:graphicFrameLocks xmlns:a="http://schemas.openxmlformats.org/drawingml/2006/main" noChangeAspect="1"/>
+            </wp:cNvGraphicFramePr>
+            <a:graphic xmlns:a="http://schemas.openxmlformats.org/drawingml/2006/main">
+              <a:graphicData uri="http://schemas.openxmlformats.org/drawingml/2006/picture">
+                <pic:pic xmlns:pic="http://schemas.openxmlformats.org/drawingml/2006/picture">
+                  <pic:nvPicPr>
+                    <pic:cNvPr id="3" name="Picture 3" descr="Graphical user interface, diagram, text&#10;&#10;Description automatically generated"/>
+                    <pic:cNvPicPr/>
+                  </pic:nvPicPr>
+                  <pic:blipFill>
+                    <a:blip r:embed="rId11">
+                      <a:extLst>
+                        <a:ext uri="{28A0092B-C50C-407E-A947-70E740481C1C}">
+                          <a14:useLocalDpi xmlns:a14="http://schemas.microsoft.com/office/drawing/2010/main" val="0"/>
+                        </a:ext>
+                      </a:extLst>
+                    </a:blip>
+                    <a:stretch>
+                      <a:fillRect/>
+                    </a:stretch>
+                  </pic:blipFill>
+                  <pic:spPr>
+                    <a:xfrm>
+                      <a:off x="0" y="0"/>
+                      <a:ext cx="6581775" cy="5724525"/>
+                    </a:xfrm>
+                    <a:prstGeom prst="rect">
+                      <a:avLst/>
+                    </a:prstGeom>
+                  </pic:spPr>
+                </pic:pic>
+              </a:graphicData>
+            </a:graphic>
+          </wp:inline>
+        </w:drawing>
+      </w:r>
+    </w:p>
+    <w:p>
+      <w:pPr>
+        <w:pStyle w:val="Heading2"/>
+      </w:pPr>
+      <w:bookmarkStart w:id="11" w:name="_Toc57369223"/>
+      <w:r>
+        <w:lastRenderedPageBreak/>
+        <w:t>Add Component</w:t>
+      </w:r>
+      <w:bookmarkEnd w:id="11"/>
+    </w:p>
+    <w:p>
+      <w:r>
+        <w:rPr>
+          <w:noProof/>
+        </w:rPr>
+        <w:drawing>
+          <wp:inline distT="0" distB="0" distL="0" distR="0" wp14:anchorId="1099670A" wp14:editId="3EE9D3AF">
+            <wp:extent cx="6858000" cy="7280910"/>
+            <wp:effectExtent l="0" t="0" r="0" b="0"/>
+            <wp:docPr id="4" name="Picture 4" descr="A picture containing text&#10;&#10;Description automatically generated"/>
+            <wp:cNvGraphicFramePr>
+              <a:graphicFrameLocks xmlns:a="http://schemas.openxmlformats.org/drawingml/2006/main" noChangeAspect="1"/>
+            </wp:cNvGraphicFramePr>
+            <a:graphic xmlns:a="http://schemas.openxmlformats.org/drawingml/2006/main">
+              <a:graphicData uri="http://schemas.openxmlformats.org/drawingml/2006/picture">
+                <pic:pic xmlns:pic="http://schemas.openxmlformats.org/drawingml/2006/picture">
+                  <pic:nvPicPr>
+                    <pic:cNvPr id="4" name="Picture 4" descr="A picture containing text&#10;&#10;Description automatically generated"/>
+                    <pic:cNvPicPr/>
+                  </pic:nvPicPr>
+                  <pic:blipFill>
+                    <a:blip r:embed="rId12">
+                      <a:extLst>
+                        <a:ext uri="{28A0092B-C50C-407E-A947-70E740481C1C}">
+                          <a14:useLocalDpi xmlns:a14="http://schemas.microsoft.com/office/drawing/2010/main" val="0"/>
+                        </a:ext>
+                      </a:extLst>
+                    </a:blip>
+                    <a:stretch>
+                      <a:fillRect/>
+                    </a:stretch>
+                  </pic:blipFill>
+                  <pic:spPr>
+                    <a:xfrm>
+                      <a:off x="0" y="0"/>
+                      <a:ext cx="6858000" cy="7280910"/>
+                    </a:xfrm>
+                    <a:prstGeom prst="rect">
+                      <a:avLst/>
+                    </a:prstGeom>
+                  </pic:spPr>
+                </pic:pic>
+              </a:graphicData>
+            </a:graphic>
+          </wp:inline>
+        </w:drawing>
+      </w:r>
+    </w:p>
+    <w:p>
+      <w:pPr>
+        <w:pStyle w:val="Heading1"/>
+      </w:pPr>
+      <w:bookmarkStart w:id="12" w:name="_Toc57369224"/>
+      <w:r>
+        <w:t>Repository</w:t>
+      </w:r>
+      <w:bookmarkEnd w:id="12"/>
+    </w:p>
+    <w:p>
+      <w:r>
+        <w:t xml:space="preserve">This project’s source code will be hosted on my </w:t>
+      </w:r>
+      <w:hyperlink r:id="rId13" w:history="1">
+        <w:r>
+          <w:rPr>
+            <w:rStyle w:val="Hyperlink"/>
+          </w:rPr>
+          <w:t>Github</w:t>
+        </w:r>
+      </w:hyperlink>
+      <w:r>
+        <w:t xml:space="preserve"> page. </w:t>
+      </w:r>
+    </w:p>
     <w:sectPr>
       <w:pgSz w:w="12240" w:h="15840"/>
       <w:pgMar w:top="720" w:right="720" w:bottom="720" w:left="720" w:header="708" w:footer="708" w:gutter="0"/>
@@ -2032,6 +3138,67 @@
       <w:szCs w:val="24"/>
     </w:rPr>
   </w:style>
+  <w:style w:type="character" w:styleId="Hyperlink">
+    <w:name w:val="Hyperlink"/>
+    <w:basedOn w:val="DefaultParagraphFont"/>
+    <w:uiPriority w:val="99"/>
+    <w:unhideWhenUsed/>
+    <w:rsid w:val="00506660"/>
+    <w:rPr>
+      <w:color w:val="0563C1" w:themeColor="hyperlink"/>
+      <w:u w:val="single"/>
+    </w:rPr>
+  </w:style>
+  <w:style w:type="character" w:styleId="UnresolvedMention">
+    <w:name w:val="Unresolved Mention"/>
+    <w:basedOn w:val="DefaultParagraphFont"/>
+    <w:uiPriority w:val="99"/>
+    <w:semiHidden/>
+    <w:unhideWhenUsed/>
+    <w:rsid w:val="00506660"/>
+    <w:rPr>
+      <w:color w:val="605E5C"/>
+      <w:shd w:val="clear" w:color="auto" w:fill="E1DFDD"/>
+    </w:rPr>
+  </w:style>
+  <w:style w:type="paragraph" w:styleId="TOC1">
+    <w:name w:val="toc 1"/>
+    <w:basedOn w:val="Normal"/>
+    <w:next w:val="Normal"/>
+    <w:autoRedefine/>
+    <w:uiPriority w:val="39"/>
+    <w:unhideWhenUsed/>
+    <w:rsid w:val="00DB66E5"/>
+    <w:pPr>
+      <w:spacing w:after="100"/>
+    </w:pPr>
+  </w:style>
+  <w:style w:type="paragraph" w:styleId="TOC2">
+    <w:name w:val="toc 2"/>
+    <w:basedOn w:val="Normal"/>
+    <w:next w:val="Normal"/>
+    <w:autoRedefine/>
+    <w:uiPriority w:val="39"/>
+    <w:unhideWhenUsed/>
+    <w:rsid w:val="00DB66E5"/>
+    <w:pPr>
+      <w:spacing w:after="100"/>
+      <w:ind w:left="220"/>
+    </w:pPr>
+  </w:style>
+  <w:style w:type="paragraph" w:styleId="TOC3">
+    <w:name w:val="toc 3"/>
+    <w:basedOn w:val="Normal"/>
+    <w:next w:val="Normal"/>
+    <w:autoRedefine/>
+    <w:uiPriority w:val="39"/>
+    <w:unhideWhenUsed/>
+    <w:rsid w:val="00DB66E5"/>
+    <w:pPr>
+      <w:spacing w:after="100"/>
+      <w:ind w:left="440"/>
+    </w:pPr>
+  </w:style>
 </w:styles>
 </file>
 

</xml_diff>